<commit_message>
LATARBELAKANG (3) - menambah data 42matters dan bad updates
</commit_message>
<xml_diff>
--- a/PROPOSAL-TA-MUJAHID.docx
+++ b/PROPOSAL-TA-MUJAHID.docx
@@ -240,6 +240,7 @@
           <w:bCs/>
           <w:sz w:val="24"/>
           <w:szCs w:val="24"/>
+          <w:lang w:val="en-US"/>
         </w:rPr>
       </w:pPr>
       <w:r>
@@ -249,8 +250,9 @@
           <w:bCs/>
           <w:sz w:val="24"/>
           <w:szCs w:val="24"/>
-        </w:rPr>
-        <w:t>Lustiyana 1197050061</w:t>
+          <w:lang w:val="en-US"/>
+        </w:rPr>
+        <w:t>Mujahid Ansori Majid 1197050093</w:t>
       </w:r>
     </w:p>
     <w:p>
@@ -2498,13 +2500,7 @@
         <w:rPr>
           <w:lang w:val="en-US"/>
         </w:rPr>
-        <w:t>Definisi software architecture</w:t>
-      </w:r>
-      <w:r>
-        <w:rPr>
-          <w:lang w:val="en-US"/>
-        </w:rPr>
-        <w:t>s</w:t>
+        <w:t>Msaukin berapa apps yang diupdate dalam beberapa bulan kebelakang</w:t>
       </w:r>
     </w:p>
     <w:p>
@@ -2518,7 +2514,7 @@
         <w:rPr>
           <w:lang w:val="en-US"/>
         </w:rPr>
-        <w:t>Peran dalam pengembangan sebuah aplikasi</w:t>
+        <w:t>Mengapa kebanyakan aplikasi tidak melakukan update</w:t>
       </w:r>
     </w:p>
     <w:p>
@@ -2532,7 +2528,7 @@
         <w:rPr>
           <w:lang w:val="en-US"/>
         </w:rPr>
-        <w:t xml:space="preserve">Pengertian SOLID design </w:t>
+        <w:t>Menjelaskan bad updates, fragile apps</w:t>
       </w:r>
     </w:p>
     <w:p>
@@ -2546,7 +2542,7 @@
         <w:rPr>
           <w:lang w:val="en-US"/>
         </w:rPr>
-        <w:t>How SOLID works</w:t>
+        <w:t>Apa yang menyebabkan bad updates</w:t>
       </w:r>
     </w:p>
     <w:p>
@@ -2560,11 +2556,262 @@
         <w:rPr>
           <w:lang w:val="en-US"/>
         </w:rPr>
-        <w:t>How SOLID solve the problem</w:t>
+        <w:t>Definisi software architecture</w:t>
+      </w:r>
+      <w:r>
+        <w:rPr>
+          <w:lang w:val="en-US"/>
+        </w:rPr>
+        <w:t>s</w:t>
       </w:r>
     </w:p>
     <w:p>
       <w:pPr>
+        <w:ind w:left="1440"/>
+        <w:rPr>
+          <w:lang w:val="en-US"/>
+        </w:rPr>
+      </w:pPr>
+      <w:r>
+        <w:rPr>
+          <w:lang w:val="en-US"/>
+        </w:rPr>
+        <w:t>Peran dalam pengembangan sebuah aplikasi</w:t>
+      </w:r>
+    </w:p>
+    <w:p>
+      <w:pPr>
+        <w:ind w:left="1440"/>
+        <w:rPr>
+          <w:lang w:val="en-US"/>
+        </w:rPr>
+      </w:pPr>
+      <w:r>
+        <w:rPr>
+          <w:lang w:val="en-US"/>
+        </w:rPr>
+        <w:t xml:space="preserve">Pengertian SOLID design </w:t>
+      </w:r>
+    </w:p>
+    <w:p>
+      <w:pPr>
+        <w:ind w:left="1440"/>
+        <w:rPr>
+          <w:lang w:val="en-US"/>
+        </w:rPr>
+      </w:pPr>
+      <w:r>
+        <w:rPr>
+          <w:lang w:val="en-US"/>
+        </w:rPr>
+        <w:t>How SOLID works</w:t>
+      </w:r>
+    </w:p>
+    <w:p>
+      <w:pPr>
+        <w:ind w:left="1440"/>
+        <w:rPr>
+          <w:lang w:val="en-US"/>
+        </w:rPr>
+      </w:pPr>
+      <w:r>
+        <w:rPr>
+          <w:lang w:val="en-US"/>
+        </w:rPr>
+        <w:t>How SOLID solve the problem</w:t>
+      </w:r>
+    </w:p>
+    <w:p>
+      <w:pPr>
+        <w:ind w:left="720" w:firstLine="720"/>
+        <w:rPr>
+          <w:lang w:val="en-US"/>
+        </w:rPr>
+      </w:pPr>
+      <w:r>
+        <w:rPr>
+          <w:lang w:val="en-US"/>
+        </w:rPr>
+        <w:t xml:space="preserve">Perangkat lunak yang baik merupakan perangkat lunak yang dapat memenuhi kebutuhan pengguna. Dengan berjalannya waktu tentu saja  kebutuhan user akan semakin bertambah, sehingga perangkat lunak juga harus dapat fleksibel untuk melakukan perubahan. Menurut 42matters.com dalam rentang waktu 31 agustus 2022 sampai dengan 12 januari 2023 menunjukan bahwa </w:t>
+      </w:r>
+      <w:r>
+        <w:rPr>
+          <w:lang w:val="en-US"/>
+        </w:rPr>
+        <w:t xml:space="preserve">859.771 dari 3.792.074 apps di playstore yang melakukan update aplikasi. Hal tersebut menunjukan bahwa hanya 22.6% dari keseluruhan aplikasi yang terdapat di dalam playstore itu melakukan update aplikasi dalam rentan waktu </w:t>
+      </w:r>
+      <w:r>
+        <w:rPr>
+          <w:lang w:val="en-US"/>
+        </w:rPr>
+        <w:t xml:space="preserve">4 </w:t>
+      </w:r>
+      <w:r>
+        <w:rPr>
+          <w:lang w:val="en-US"/>
+        </w:rPr>
+        <w:t>bulan</w:t>
+      </w:r>
+      <w:r>
+        <w:rPr>
+          <w:lang w:val="en-US"/>
+        </w:rPr>
+        <w:t xml:space="preserve"> </w:t>
+      </w:r>
+      <w:r>
+        <w:rPr>
+          <w:lang w:val="en-US"/>
+        </w:rPr>
+        <w:fldChar w:fldCharType="begin" w:fldLock="1"/>
+      </w:r>
+      <w:r>
+        <w:rPr>
+          <w:lang w:val="en-US"/>
+        </w:rPr>
+        <w:instrText>ADDIN CSL_CITATION { "citationItems" : [ { "id" : "ITEM-1", "itemData" : { "URL" : "https://42matters.com/app-market-explorer/android/5b891991c8453b038008897b", "author" : [ { "dropping-particle" : "", "family" : "42matters", "given" : "", "non-dropping-particle" : "", "parse-names" : false, "suffix" : "" } ], "id" : "ITEM-1", "issued" : { "date-parts" : [ [ "2022" ] ] }, "title" : "Updated apps in the last 135 days", "type" : "webpage" }, "uris" : [ "http://www.mendeley.com/documents/?uuid=8813b23c-bb98-405b-8186-6735d5a14ba8" ] } ], "mendeley" : { "formattedCitation" : "(42matters, 2022)", "plainTextFormattedCitation" : "(42matters, 2022)", "previouslyFormattedCitation" : "(42matters, 2022)" }, "properties" : { "noteIndex" : 0 }, "schema" : "https://github.com/citation-style-language/schema/raw/master/csl-citation.json" }</w:instrText>
+      </w:r>
+      <w:r>
+        <w:rPr>
+          <w:lang w:val="en-US"/>
+        </w:rPr>
+        <w:fldChar w:fldCharType="separate"/>
+      </w:r>
+      <w:r>
+        <w:rPr>
+          <w:noProof/>
+          <w:lang w:val="en-US"/>
+        </w:rPr>
+        <w:t>(42matters, 2022)</w:t>
+      </w:r>
+      <w:r>
+        <w:rPr>
+          <w:lang w:val="en-US"/>
+        </w:rPr>
+        <w:fldChar w:fldCharType="end"/>
+      </w:r>
+      <w:r>
+        <w:rPr>
+          <w:lang w:val="en-US"/>
+        </w:rPr>
+        <w:t xml:space="preserve">. </w:t>
+      </w:r>
+      <w:r>
+        <w:rPr>
+          <w:lang w:val="en-US"/>
+        </w:rPr>
+        <w:t>Dengan angka yang dapat dibilang rendah. Sayangnya aplikasi yang melakukan update belum tentu menjadikan aplikasi lebih baik</w:t>
+      </w:r>
+      <w:r>
+        <w:rPr>
+          <w:lang w:val="en-US"/>
+        </w:rPr>
+        <w:t xml:space="preserve">. Dalam penelitian yang dilakukan oleh </w:t>
+      </w:r>
+      <w:r>
+        <w:t xml:space="preserve">Safwat Hassan, Cor-Paul Bezemer, </w:t>
+      </w:r>
+      <w:r>
+        <w:rPr>
+          <w:lang w:val="en-US"/>
+        </w:rPr>
+        <w:t>dan</w:t>
+      </w:r>
+      <w:r>
+        <w:t xml:space="preserve"> Ahmed E. Hassan</w:t>
+      </w:r>
+      <w:r>
+        <w:rPr>
+          <w:lang w:val="en-US"/>
+        </w:rPr>
+        <w:t xml:space="preserve"> menunjukan bahwa 26.726 </w:t>
+      </w:r>
+      <w:r>
+        <w:rPr>
+          <w:i/>
+          <w:iCs/>
+          <w:lang w:val="en-US"/>
+        </w:rPr>
+        <w:t>update</w:t>
+      </w:r>
+      <w:r>
+        <w:rPr>
+          <w:lang w:val="en-US"/>
+        </w:rPr>
+        <w:t xml:space="preserve"> dan </w:t>
+      </w:r>
+      <w:r>
+        <w:rPr>
+          <w:i/>
+          <w:iCs/>
+          <w:lang w:val="en-US"/>
+        </w:rPr>
+        <w:t>review</w:t>
+      </w:r>
+      <w:r>
+        <w:rPr>
+          <w:i/>
+          <w:iCs/>
+          <w:lang w:val="en-US"/>
+        </w:rPr>
+        <w:t xml:space="preserve"> </w:t>
+      </w:r>
+      <w:r>
+        <w:rPr>
+          <w:lang w:val="en-US"/>
+        </w:rPr>
+        <w:t xml:space="preserve">sebanyak 26.192.781 dari top 2.526 aplikasi tidak berbayar yang ada di google playstore memperoleh data yang ditunjukan pada grafik dibawah ini </w:t>
+      </w:r>
+    </w:p>
+    <w:p>
+      <w:pPr>
+        <w:ind w:left="720" w:firstLine="720"/>
+        <w:rPr>
+          <w:lang w:val="en-US"/>
+        </w:rPr>
+      </w:pPr>
+      <w:r>
+        <w:rPr>
+          <w:lang w:val="en-US"/>
+        </w:rPr>
+        <w:drawing>
+          <wp:inline distT="0" distB="0" distL="0" distR="0" wp14:anchorId="203E13B7" wp14:editId="50B7982F">
+            <wp:extent cx="3692760" cy="1263650"/>
+            <wp:effectExtent l="0" t="0" r="0" b="0"/>
+            <wp:docPr id="1" name="Picture 1"/>
+            <wp:cNvGraphicFramePr>
+              <a:graphicFrameLocks xmlns:a="http://schemas.openxmlformats.org/drawingml/2006/main" noChangeAspect="1"/>
+            </wp:cNvGraphicFramePr>
+            <a:graphic xmlns:a="http://schemas.openxmlformats.org/drawingml/2006/main">
+              <a:graphicData uri="http://schemas.openxmlformats.org/drawingml/2006/picture">
+                <pic:pic xmlns:pic="http://schemas.openxmlformats.org/drawingml/2006/picture">
+                  <pic:nvPicPr>
+                    <pic:cNvPr id="1" name=""/>
+                    <pic:cNvPicPr/>
+                  </pic:nvPicPr>
+                  <pic:blipFill>
+                    <a:blip r:embed="rId7"/>
+                    <a:stretch>
+                      <a:fillRect/>
+                    </a:stretch>
+                  </pic:blipFill>
+                  <pic:spPr>
+                    <a:xfrm>
+                      <a:off x="0" y="0"/>
+                      <a:ext cx="3700030" cy="1266138"/>
+                    </a:xfrm>
+                    <a:prstGeom prst="rect">
+                      <a:avLst/>
+                    </a:prstGeom>
+                  </pic:spPr>
+                </pic:pic>
+              </a:graphicData>
+            </a:graphic>
+          </wp:inline>
+        </w:drawing>
+      </w:r>
+    </w:p>
+    <w:p>
+      <w:pPr>
         <w:ind w:left="720" w:firstLine="720"/>
         <w:jc w:val="both"/>
         <w:rPr>
@@ -2575,31 +2822,7 @@
         <w:rPr>
           <w:lang w:val="en-US"/>
         </w:rPr>
-        <w:t xml:space="preserve">Dalam pengembangan sebuah perangkat lunak, arsitektur sebuah perangkat lunak memegang peran yang sangat penting. </w:t>
-      </w:r>
-      <w:r>
-        <w:rPr>
-          <w:lang w:val="en-US"/>
-        </w:rPr>
-        <w:t xml:space="preserve">Setiap inti dari sistem perangkat lunak adalah arsitektur perangkat lunaknya. </w:t>
-      </w:r>
-      <w:r>
-        <w:rPr>
-          <w:lang w:val="en-US"/>
-        </w:rPr>
-        <w:t xml:space="preserve">Arsitektur perangkat lunak meliputi </w:t>
-      </w:r>
-      <w:r>
-        <w:rPr>
-          <w:lang w:val="en-US"/>
-        </w:rPr>
-        <w:t>aspek-</w:t>
-      </w:r>
-      <w:r>
-        <w:rPr>
-          <w:lang w:val="en-US"/>
-        </w:rPr>
-        <w:t xml:space="preserve">aspek dalam sistem perangkat lunak seperti permasalahan struktural, </w:t>
+        <w:t xml:space="preserve">Untuk </w:t>
       </w:r>
       <w:r>
         <w:rPr>
@@ -2607,13 +2830,19 @@
           <w:iCs/>
           <w:lang w:val="en-US"/>
         </w:rPr>
-        <w:t xml:space="preserve">high-level building blocks component, </w:t>
-      </w:r>
-      <w:r>
-        <w:rPr>
-          <w:lang w:val="en-US"/>
-        </w:rPr>
-        <w:t xml:space="preserve">kontektor antar komponent, konfigurasi, </w:t>
+        <w:t xml:space="preserve">negative reviews </w:t>
+      </w:r>
+      <w:r>
+        <w:rPr>
+          <w:lang w:val="en-US"/>
+        </w:rPr>
+        <w:t xml:space="preserve">setelah </w:t>
+      </w:r>
+      <w:r>
+        <w:rPr>
+          <w:lang w:val="en-US"/>
+        </w:rPr>
+        <w:t xml:space="preserve">aplikasi melakukan </w:t>
       </w:r>
       <w:r>
         <w:rPr>
@@ -2621,13 +2850,13 @@
           <w:iCs/>
           <w:lang w:val="en-US"/>
         </w:rPr>
-        <w:t xml:space="preserve">System’s deployment, </w:t>
-      </w:r>
-      <w:r>
-        <w:rPr>
-          <w:lang w:val="en-US"/>
-        </w:rPr>
-        <w:t xml:space="preserve">pola evolusi sebuah sistem, bahkan </w:t>
+        <w:t xml:space="preserve">bad updates </w:t>
+      </w:r>
+      <w:r>
+        <w:rPr>
+          <w:lang w:val="en-US"/>
+        </w:rPr>
+        <w:t xml:space="preserve">berbeda dengan </w:t>
       </w:r>
       <w:r>
         <w:rPr>
@@ -2635,50 +2864,13 @@
           <w:iCs/>
           <w:lang w:val="en-US"/>
         </w:rPr>
-        <w:t>runtime adaption</w:t>
-      </w:r>
-      <w:r>
-        <w:rPr>
-          <w:lang w:val="en-US"/>
-        </w:rPr>
-        <w:t xml:space="preserve">. </w:t>
-      </w:r>
-      <w:r>
-        <w:rPr>
-          <w:lang w:val="en-US"/>
-        </w:rPr>
-        <w:fldChar w:fldCharType="begin" w:fldLock="1"/>
-      </w:r>
-      <w:r>
-        <w:rPr>
-          <w:lang w:val="en-US"/>
-        </w:rPr>
-        <w:instrText>ADDIN CSL_CITATION { "citationItems" : [ { "id" : "ITEM-1", "itemData" : { "ISBN" : "1605587192", "author" : [ { "dropping-particle" : "", "family" : "Medvidovic", "given" : "Nenad", "non-dropping-particle" : "", "parse-names" : false, "suffix" : "" }, { "dropping-particle" : "", "family" : "Taylor", "given" : "Richard N", "non-dropping-particle" : "", "parse-names" : false, "suffix" : "" } ], "container-title" : "2010 ACM/IEEE 32nd International Conference on Software Engineering", "id" : "ITEM-1", "issued" : { "date-parts" : [ [ "2010" ] ] }, "page" : "471-472", "publisher" : "IEEE", "title" : "Software architecture: foundations, theory, and practice", "type" : "paper-conference", "volume" : "2" }, "uris" : [ "http://www.mendeley.com/documents/?uuid=dd3b5b14-341d-4253-aa7d-994b417f3c48" ] } ], "mendeley" : { "formattedCitation" : "(Medvidovic &amp; Taylor, 2010)", "plainTextFormattedCitation" : "(Medvidovic &amp; Taylor, 2010)", "previouslyFormattedCitation" : "(Medvidovic &amp; Taylor, 2010)" }, "properties" : { "noteIndex" : 0 }, "schema" : "https://github.com/citation-style-language/schema/raw/master/csl-citation.json" }</w:instrText>
-      </w:r>
-      <w:r>
-        <w:rPr>
-          <w:lang w:val="en-US"/>
-        </w:rPr>
-        <w:fldChar w:fldCharType="separate"/>
-      </w:r>
-      <w:r>
-        <w:rPr>
-          <w:noProof/>
-          <w:lang w:val="en-US"/>
-        </w:rPr>
-        <w:t>(Medvidovic &amp; Taylor, 2010)</w:t>
-      </w:r>
-      <w:r>
-        <w:rPr>
-          <w:lang w:val="en-US"/>
-        </w:rPr>
-        <w:fldChar w:fldCharType="end"/>
-      </w:r>
-      <w:r>
-        <w:rPr>
-          <w:lang w:val="en-US"/>
-        </w:rPr>
-        <w:t xml:space="preserve">. Arsitekur perangkat lunak telah menjadi fondasi untuk sebuah perangkat lunak yang berskala besar dan memiliki </w:t>
+        <w:t xml:space="preserve">negative reviews </w:t>
+      </w:r>
+      <w:r>
+        <w:rPr>
+          <w:lang w:val="en-US"/>
+        </w:rPr>
+        <w:t xml:space="preserve">setelah </w:t>
       </w:r>
       <w:r>
         <w:rPr>
@@ -2686,68 +2878,13 @@
           <w:iCs/>
           <w:lang w:val="en-US"/>
         </w:rPr>
-        <w:t xml:space="preserve">business logic </w:t>
-      </w:r>
-      <w:r>
-        <w:rPr>
-          <w:lang w:val="en-US"/>
-        </w:rPr>
-        <w:t>yang kompleks.</w:t>
-      </w:r>
-      <w:r>
-        <w:rPr>
-          <w:lang w:val="en-US"/>
-        </w:rPr>
-        <w:t xml:space="preserve"> Hal tersebut disebabkan karena arsitektur perangkat lunak merupakan sebuah aturan-aturan dalam menciptakan sebuah struktur dan sistem. Setiap struktur meliputi elemen dari perangkat lunak, hubungan diantaranya, dan atribut-atribut dari element-element dan hubungannya</w:t>
-      </w:r>
-      <w:r>
-        <w:rPr>
-          <w:lang w:val="en-US"/>
-        </w:rPr>
-        <w:t xml:space="preserve"> </w:t>
-      </w:r>
-      <w:r>
-        <w:rPr>
-          <w:lang w:val="en-US"/>
-        </w:rPr>
-        <w:fldChar w:fldCharType="begin" w:fldLock="1"/>
-      </w:r>
-      <w:r>
-        <w:rPr>
-          <w:lang w:val="en-US"/>
-        </w:rPr>
-        <w:instrText>ADDIN CSL_CITATION { "citationItems" : [ { "id" : "ITEM-1", "itemData" : { "ISBN" : "076951877X", "author" : [ { "dropping-particle" : "", "family" : "Clements", "given" : "Paul", "non-dropping-particle" : "", "parse-names" : false, "suffix" : "" }, { "dropping-particle" : "", "family" : "Garlan", "given" : "David", "non-dropping-particle" : "", "parse-names" : false, "suffix" : "" }, { "dropping-particle" : "", "family" : "Little", "given" : "Reed", "non-dropping-particle" : "", "parse-names" : false, "suffix" : "" }, { "dropping-particle" : "", "family" : "Nord", "given" : "Robert", "non-dropping-particle" : "", "parse-names" : false, "suffix" : "" }, { "dropping-particle" : "", "family" : "Stafford", "given" : "Judith", "non-dropping-particle" : "", "parse-names" : false, "suffix" : "" } ], "container-title" : "25th International Conference on Software Engineering, 2003. Proceedings.", "id" : "ITEM-1", "issued" : { "date-parts" : [ [ "2003" ] ] }, "page" : "740-741", "publisher" : "IEEE", "title" : "Documenting software architectures: views and beyond", "type" : "paper-conference" }, "uris" : [ "http://www.mendeley.com/documents/?uuid=1c70cd0d-e1e0-4141-92ed-da774ba0697e" ] } ], "mendeley" : { "formattedCitation" : "(Clements, Garlan, Little, Nord, &amp; Stafford, 2003)", "plainTextFormattedCitation" : "(Clements, Garlan, Little, Nord, &amp; Stafford, 2003)", "previouslyFormattedCitation" : "(Clements, Garlan, Little, Nord, &amp; Stafford, 2003)" }, "properties" : { "noteIndex" : 0 }, "schema" : "https://github.com/citation-style-language/schema/raw/master/csl-citation.json" }</w:instrText>
-      </w:r>
-      <w:r>
-        <w:rPr>
-          <w:lang w:val="en-US"/>
-        </w:rPr>
-        <w:fldChar w:fldCharType="separate"/>
-      </w:r>
-      <w:r>
-        <w:rPr>
-          <w:noProof/>
-          <w:lang w:val="en-US"/>
-        </w:rPr>
-        <w:t>(Clements, Garlan, Little, Nord, &amp; Stafford, 2003)</w:t>
-      </w:r>
-      <w:r>
-        <w:rPr>
-          <w:lang w:val="en-US"/>
-        </w:rPr>
-        <w:fldChar w:fldCharType="end"/>
-      </w:r>
-      <w:r>
-        <w:rPr>
-          <w:lang w:val="en-US"/>
-        </w:rPr>
-        <w:t xml:space="preserve">. </w:t>
-      </w:r>
-      <w:r>
-        <w:rPr>
-          <w:lang w:val="en-US"/>
-        </w:rPr>
-        <w:t xml:space="preserve">Arsitektur perangkat lunak merupakan keseluruhan dari organisasi sebuah perangkat lunak, meliputi </w:t>
+        <w:t>reguler updates</w:t>
+      </w:r>
+      <w:r>
+        <w:rPr>
+          <w:lang w:val="en-US"/>
+        </w:rPr>
+        <w:t xml:space="preserve">. Negative reviews setelah aplikasi melakukan bad updates itu dari 250 top bad updates diantaranya adalah fungsional bermasalah, </w:t>
       </w:r>
       <w:r>
         <w:rPr>
@@ -2755,13 +2892,44 @@
           <w:iCs/>
           <w:lang w:val="en-US"/>
         </w:rPr>
-        <w:t xml:space="preserve">major component, </w:t>
-      </w:r>
-      <w:r>
-        <w:rPr>
-          <w:lang w:val="en-US"/>
-        </w:rPr>
-        <w:t xml:space="preserve">hubunga antar komponen-komponen, polanya dan praktik-praktik yang digunakan untuk merancang dan mengimplementasikannya </w:t>
+        <w:t>crashes</w:t>
+      </w:r>
+      <w:r>
+        <w:rPr>
+          <w:lang w:val="en-US"/>
+        </w:rPr>
+        <w:t xml:space="preserve">, penambahan biaya dan perilaku user interface yang tidak sesuai dengan seharusnya </w:t>
+      </w:r>
+      <w:r>
+        <w:rPr>
+          <w:lang w:val="en-US"/>
+        </w:rPr>
+        <w:fldChar w:fldCharType="begin" w:fldLock="1"/>
+      </w:r>
+      <w:r>
+        <w:rPr>
+          <w:lang w:val="en-US"/>
+        </w:rPr>
+        <w:instrText>ADDIN CSL_CITATION { "citationItems" : [ { "id" : "ITEM-1", "itemData" : { "ISSN" : "0098-5589", "author" : [ { "dropping-particle" : "", "family" : "Hassan", "given" : "Safwat", "non-dropping-particle" : "", "parse-names" : false, "suffix" : "" }, { "dropping-particle" : "", "family" : "Bezemer", "given" : "Cor-Paul", "non-dropping-particle" : "", "parse-names" : false, "suffix" : "" }, { "dropping-particle" : "", "family" : "Hassan", "given" : "Ahmed E", "non-dropping-particle" : "", "parse-names" : false, "suffix" : "" } ], "container-title" : "IEEE Transactions on Software Engineering", "id" : "ITEM-1", "issue" : "7", "issued" : { "date-parts" : [ [ "2018" ] ] }, "page" : "773-793", "publisher" : "IEEE", "title" : "Studying bad updates of top free-to-download apps in the google play store", "type" : "article-journal", "volume" : "46" }, "uris" : [ "http://www.mendeley.com/documents/?uuid=3e6b3e02-26b6-465f-b862-20abac272be6" ] } ], "mendeley" : { "formattedCitation" : "(Hassan, Bezemer, &amp; Hassan, 2018)", "plainTextFormattedCitation" : "(Hassan, Bezemer, &amp; Hassan, 2018)" }, "properties" : { "noteIndex" : 0 }, "schema" : "https://github.com/citation-style-language/schema/raw/master/csl-citation.json" }</w:instrText>
+      </w:r>
+      <w:r>
+        <w:rPr>
+          <w:lang w:val="en-US"/>
+        </w:rPr>
+        <w:fldChar w:fldCharType="separate"/>
+      </w:r>
+      <w:r>
+        <w:rPr>
+          <w:noProof/>
+          <w:lang w:val="en-US"/>
+        </w:rPr>
+        <w:t>(Hassan, Bezemer, &amp; Hassan, 2018)</w:t>
+      </w:r>
+      <w:r>
+        <w:rPr>
+          <w:lang w:val="en-US"/>
+        </w:rPr>
+        <w:fldChar w:fldCharType="end"/>
       </w:r>
     </w:p>
     <w:p>
@@ -2776,15 +2944,52 @@
         <w:rPr>
           <w:lang w:val="en-US"/>
         </w:rPr>
-        <w:t xml:space="preserve">Semakin besarnya sebuah aplikasi dan banyaknya permintaan penambahan fitur dari </w:t>
+        <w:t xml:space="preserve">Dalam pengembangan sebuah perangkat lunak, arsitektur sebuah perangkat lunak memegang peran yang sangat penting. </w:t>
+      </w:r>
+      <w:r>
+        <w:rPr>
+          <w:lang w:val="en-US"/>
+        </w:rPr>
+        <w:t xml:space="preserve">Setiap inti dari sistem perangkat lunak adalah arsitektur perangkat lunaknya. </w:t>
+      </w:r>
+      <w:r>
+        <w:rPr>
+          <w:lang w:val="en-US"/>
+        </w:rPr>
+        <w:t xml:space="preserve">Arsitektur perangkat lunak </w:t>
+      </w:r>
+      <w:r>
+        <w:rPr>
+          <w:lang w:val="en-US"/>
+        </w:rPr>
+        <w:t>memasuki</w:t>
+      </w:r>
+      <w:r>
+        <w:rPr>
+          <w:lang w:val="en-US"/>
+        </w:rPr>
+        <w:t xml:space="preserve"> </w:t>
+      </w:r>
+      <w:r>
+        <w:rPr>
+          <w:lang w:val="en-US"/>
+        </w:rPr>
+        <w:t>aspek-</w:t>
+      </w:r>
+      <w:r>
+        <w:rPr>
+          <w:lang w:val="en-US"/>
+        </w:rPr>
+        <w:t xml:space="preserve">aspek dalam sistem perangkat lunak seperti permasalahan struktural, </w:t>
       </w:r>
       <w:r>
         <w:rPr>
           <w:i/>
           <w:iCs/>
-          <w:lang w:val="en-US"/>
-        </w:rPr>
-        <w:t>stackholders</w:t>
+          <w:color w:val="FF0000"/>
+          <w:lang w:val="en-US"/>
+        </w:rPr>
+        <w:t>high-level building blocks</w:t>
       </w:r>
       <w:r>
         <w:rPr>
@@ -2792,7 +2997,7 @@
           <w:iCs/>
           <w:lang w:val="en-US"/>
         </w:rPr>
-        <w:t>,</w:t>
+        <w:t xml:space="preserve"> </w:t>
       </w:r>
       <w:r>
         <w:rPr>
@@ -2800,19 +3005,20 @@
           <w:iCs/>
           <w:lang w:val="en-US"/>
         </w:rPr>
-        <w:t xml:space="preserve"> </w:t>
-      </w:r>
-      <w:r>
-        <w:rPr>
-          <w:lang w:val="en-US"/>
-        </w:rPr>
-        <w:t xml:space="preserve">algoritma dan struktur data bukan lagi menjadi masalah </w:t>
-      </w:r>
-      <w:r>
-        <w:rPr>
-          <w:lang w:val="en-US"/>
-        </w:rPr>
-        <w:t xml:space="preserve">yang besar perihal </w:t>
+        <w:lastRenderedPageBreak/>
+        <w:t xml:space="preserve">component, </w:t>
+      </w:r>
+      <w:r>
+        <w:rPr>
+          <w:lang w:val="en-US"/>
+        </w:rPr>
+        <w:t>konektor</w:t>
+      </w:r>
+      <w:r>
+        <w:rPr>
+          <w:lang w:val="en-US"/>
+        </w:rPr>
+        <w:t xml:space="preserve"> antar komponent, konfigurasi, </w:t>
       </w:r>
       <w:r>
         <w:rPr>
@@ -2820,65 +3026,86 @@
           <w:iCs/>
           <w:lang w:val="en-US"/>
         </w:rPr>
-        <w:t>desig</w:t>
+        <w:t xml:space="preserve">System’s deployment, </w:t>
+      </w:r>
+      <w:r>
+        <w:rPr>
+          <w:lang w:val="en-US"/>
+        </w:rPr>
+        <w:t xml:space="preserve">pola evolusi sebuah sistem, bahkan </w:t>
       </w:r>
       <w:r>
         <w:rPr>
           <w:i/>
           <w:iCs/>
-          <w:lang w:val="en-US"/>
-        </w:rPr>
-        <w:t xml:space="preserve">n </w:t>
-      </w:r>
-      <w:r>
-        <w:rPr>
-          <w:lang w:val="en-US"/>
-        </w:rPr>
-        <w:t>aplikasi</w:t>
-      </w:r>
-      <w:r>
-        <w:rPr>
-          <w:lang w:val="en-US"/>
-        </w:rPr>
-        <w:t>.</w:t>
-      </w:r>
-      <w:r>
-        <w:rPr>
-          <w:lang w:val="en-US"/>
-        </w:rPr>
-        <w:t xml:space="preserve"> Hal ini dikarenakan jika sebuah aplikasi mempunyai algoritma yang baik namun </w:t>
+          <w:color w:val="FF0000"/>
+          <w:lang w:val="en-US"/>
+        </w:rPr>
+        <w:t>runtime adaption</w:t>
+      </w:r>
+      <w:r>
+        <w:rPr>
+          <w:lang w:val="en-US"/>
+        </w:rPr>
+        <w:t xml:space="preserve">. </w:t>
+      </w:r>
+      <w:r>
+        <w:rPr>
+          <w:lang w:val="en-US"/>
+        </w:rPr>
+        <w:fldChar w:fldCharType="begin" w:fldLock="1"/>
+      </w:r>
+      <w:r>
+        <w:rPr>
+          <w:lang w:val="en-US"/>
+        </w:rPr>
+        <w:instrText>ADDIN CSL_CITATION { "citationItems" : [ { "id" : "ITEM-1", "itemData" : { "ISBN" : "1605587192", "author" : [ { "dropping-particle" : "", "family" : "Medvidovic", "given" : "Nenad", "non-dropping-particle" : "", "parse-names" : false, "suffix" : "" }, { "dropping-particle" : "", "family" : "Taylor", "given" : "Richard N", "non-dropping-particle" : "", "parse-names" : false, "suffix" : "" } ], "container-title" : "2010 ACM/IEEE 32nd International Conference on Software Engineering", "id" : "ITEM-1", "issued" : { "date-parts" : [ [ "2010" ] ] }, "page" : "471-472", "publisher" : "IEEE", "title" : "Software architecture: foundations, theory, and practice", "type" : "paper-conference", "volume" : "2" }, "uris" : [ "http://www.mendeley.com/documents/?uuid=dd3b5b14-341d-4253-aa7d-994b417f3c48" ] } ], "mendeley" : { "formattedCitation" : "(Medvidovic &amp; Taylor, 2010)", "plainTextFormattedCitation" : "(Medvidovic &amp; Taylor, 2010)", "previouslyFormattedCitation" : "(Medvidovic &amp; Taylor, 2010)" }, "properties" : { "noteIndex" : 0 }, "schema" : "https://github.com/citation-style-language/schema/raw/master/csl-citation.json" }</w:instrText>
+      </w:r>
+      <w:r>
+        <w:rPr>
+          <w:lang w:val="en-US"/>
+        </w:rPr>
+        <w:fldChar w:fldCharType="separate"/>
+      </w:r>
+      <w:r>
+        <w:rPr>
+          <w:noProof/>
+          <w:lang w:val="en-US"/>
+        </w:rPr>
+        <w:t>(Medvidovic &amp; Taylor, 2010)</w:t>
+      </w:r>
+      <w:r>
+        <w:rPr>
+          <w:lang w:val="en-US"/>
+        </w:rPr>
+        <w:fldChar w:fldCharType="end"/>
+      </w:r>
+      <w:r>
+        <w:rPr>
+          <w:lang w:val="en-US"/>
+        </w:rPr>
+        <w:t xml:space="preserve">. Arsitekur perangkat lunak telah menjadi </w:t>
+      </w:r>
+      <w:r>
+        <w:rPr>
+          <w:lang w:val="en-US"/>
+        </w:rPr>
+        <w:t>p</w:t>
+      </w:r>
+      <w:r>
+        <w:rPr>
+          <w:lang w:val="en-US"/>
+        </w:rPr>
+        <w:t xml:space="preserve">ondasi untuk sebuah perangkat lunak yang berskala besar dan memiliki </w:t>
       </w:r>
       <w:r>
         <w:rPr>
           <w:i/>
           <w:iCs/>
-          <w:lang w:val="en-US"/>
-        </w:rPr>
-        <w:t xml:space="preserve">design </w:t>
-      </w:r>
-      <w:r>
-        <w:rPr>
-          <w:lang w:val="en-US"/>
-        </w:rPr>
-        <w:t>yang kurang baik</w:t>
-      </w:r>
-      <w:r>
-        <w:rPr>
-          <w:lang w:val="en-US"/>
-        </w:rPr>
-        <w:t xml:space="preserve"> </w:t>
-      </w:r>
-      <w:r>
-        <w:rPr>
-          <w:lang w:val="en-US"/>
-        </w:rPr>
-        <w:t>k</w:t>
-      </w:r>
-      <w:r>
-        <w:rPr>
-          <w:lang w:val="en-US"/>
-        </w:rPr>
-        <w:t xml:space="preserve">etika sebuah sistem dibangun dengan skala besar dan terus mengalami peningkatan maka akan menghasilkan sekumpulan masalah </w:t>
+          <w:color w:val="FF0000"/>
+          <w:lang w:val="en-US"/>
+        </w:rPr>
+        <w:t>business logic</w:t>
       </w:r>
       <w:r>
         <w:rPr>
@@ -2886,33 +3113,89 @@
           <w:iCs/>
           <w:lang w:val="en-US"/>
         </w:rPr>
-        <w:t xml:space="preserve">design </w:t>
-      </w:r>
-      <w:r>
-        <w:rPr>
-          <w:lang w:val="en-US"/>
-        </w:rPr>
-        <w:t>yang baru.</w:t>
-      </w:r>
-      <w:r>
-        <w:rPr>
-          <w:lang w:val="en-US"/>
-        </w:rPr>
-        <w:t xml:space="preserve"> Masalah struktural seperti organisasi dan </w:t>
+        <w:t xml:space="preserve"> </w:t>
+      </w:r>
+      <w:r>
+        <w:rPr>
+          <w:lang w:val="en-US"/>
+        </w:rPr>
+        <w:t>yang kompleks.</w:t>
+      </w:r>
+      <w:r>
+        <w:rPr>
+          <w:lang w:val="en-US"/>
+        </w:rPr>
+        <w:t xml:space="preserve"> Hal tersebut disebabkan karena arsitektur perangkat lunak merupakan sebuah aturan-aturan dalam menciptakan sebuah struktu</w:t>
+      </w:r>
+      <w:r>
+        <w:rPr>
+          <w:lang w:val="en-US"/>
+        </w:rPr>
+        <w:t>r</w:t>
+      </w:r>
+      <w:r>
+        <w:rPr>
+          <w:lang w:val="en-US"/>
+        </w:rPr>
+        <w:t>. Setiap struktur meliputi elemen dari perangkat lunak, hubungan diantaranya, dan atribut-atribut dari element-element dan hubungannya</w:t>
+      </w:r>
+      <w:r>
+        <w:rPr>
+          <w:lang w:val="en-US"/>
+        </w:rPr>
+        <w:t xml:space="preserve"> </w:t>
+      </w:r>
+      <w:r>
+        <w:rPr>
+          <w:lang w:val="en-US"/>
+        </w:rPr>
+        <w:fldChar w:fldCharType="begin" w:fldLock="1"/>
+      </w:r>
+      <w:r>
+        <w:rPr>
+          <w:lang w:val="en-US"/>
+        </w:rPr>
+        <w:instrText>ADDIN CSL_CITATION { "citationItems" : [ { "id" : "ITEM-1", "itemData" : { "ISBN" : "076951877X", "author" : [ { "dropping-particle" : "", "family" : "Clements", "given" : "Paul", "non-dropping-particle" : "", "parse-names" : false, "suffix" : "" }, { "dropping-particle" : "", "family" : "Garlan", "given" : "David", "non-dropping-particle" : "", "parse-names" : false, "suffix" : "" }, { "dropping-particle" : "", "family" : "Little", "given" : "Reed", "non-dropping-particle" : "", "parse-names" : false, "suffix" : "" }, { "dropping-particle" : "", "family" : "Nord", "given" : "Robert", "non-dropping-particle" : "", "parse-names" : false, "suffix" : "" }, { "dropping-particle" : "", "family" : "Stafford", "given" : "Judith", "non-dropping-particle" : "", "parse-names" : false, "suffix" : "" } ], "container-title" : "25th International Conference on Software Engineering, 2003. Proceedings.", "id" : "ITEM-1", "issued" : { "date-parts" : [ [ "2003" ] ] }, "page" : "740-741", "publisher" : "IEEE", "title" : "Documenting software architectures: views and beyond", "type" : "paper-conference" }, "uris" : [ "http://www.mendeley.com/documents/?uuid=1c70cd0d-e1e0-4141-92ed-da774ba0697e" ] } ], "mendeley" : { "formattedCitation" : "(Clements, Garlan, Little, Nord, &amp; Stafford, 2003)", "plainTextFormattedCitation" : "(Clements, Garlan, Little, Nord, &amp; Stafford, 2003)", "previouslyFormattedCitation" : "(Clements, Garlan, Little, Nord, &amp; Stafford, 2003)" }, "properties" : { "noteIndex" : 0 }, "schema" : "https://github.com/citation-style-language/schema/raw/master/csl-citation.json" }</w:instrText>
+      </w:r>
+      <w:r>
+        <w:rPr>
+          <w:lang w:val="en-US"/>
+        </w:rPr>
+        <w:fldChar w:fldCharType="separate"/>
+      </w:r>
+      <w:r>
+        <w:rPr>
+          <w:noProof/>
+          <w:lang w:val="en-US"/>
+        </w:rPr>
+        <w:t>(Clements, Garlan, Little, Nord, &amp; Stafford, 2003)</w:t>
+      </w:r>
+      <w:r>
+        <w:rPr>
+          <w:lang w:val="en-US"/>
+        </w:rPr>
+        <w:fldChar w:fldCharType="end"/>
+      </w:r>
+      <w:r>
+        <w:rPr>
+          <w:lang w:val="en-US"/>
+        </w:rPr>
+        <w:t xml:space="preserve">. </w:t>
+      </w:r>
+      <w:r>
+        <w:rPr>
+          <w:lang w:val="en-US"/>
+        </w:rPr>
+        <w:t xml:space="preserve">Arsitektur perangkat lunak merupakan keseluruhan dari organisasi sebuah perangkat lunak, meliputi </w:t>
       </w:r>
       <w:r>
         <w:rPr>
           <w:i/>
           <w:iCs/>
-          <w:lang w:val="en-US"/>
-        </w:rPr>
-        <w:t xml:space="preserve">global control </w:t>
-      </w:r>
-      <w:r>
-        <w:rPr>
-          <w:lang w:val="en-US"/>
-        </w:rPr>
-        <w:t xml:space="preserve">perangkat lunak yang busuk, data akses yang kurang baik, komposisi elemen </w:t>
+          <w:color w:val="FF0000"/>
+          <w:lang w:val="en-US"/>
+        </w:rPr>
+        <w:t>major component</w:t>
       </w:r>
       <w:r>
         <w:rPr>
@@ -2920,13 +3203,40 @@
           <w:iCs/>
           <w:lang w:val="en-US"/>
         </w:rPr>
-        <w:t xml:space="preserve">design, </w:t>
-      </w:r>
-      <w:r>
-        <w:rPr>
-          <w:lang w:val="en-US"/>
-        </w:rPr>
-        <w:t xml:space="preserve">dan pemilihan di antara alternatif </w:t>
+        <w:t xml:space="preserve">, </w:t>
+      </w:r>
+      <w:r>
+        <w:rPr>
+          <w:lang w:val="en-US"/>
+        </w:rPr>
+        <w:t>hubunga</w:t>
+      </w:r>
+      <w:r>
+        <w:rPr>
+          <w:lang w:val="en-US"/>
+        </w:rPr>
+        <w:t>n</w:t>
+      </w:r>
+      <w:r>
+        <w:rPr>
+          <w:lang w:val="en-US"/>
+        </w:rPr>
+        <w:t xml:space="preserve"> antar komponen-komponen, polanya dan praktik-praktik yang digunakan untuk merancang dan mengimplementasikannya </w:t>
+      </w:r>
+    </w:p>
+    <w:p>
+      <w:pPr>
+        <w:ind w:left="720" w:firstLine="720"/>
+        <w:jc w:val="both"/>
+        <w:rPr>
+          <w:lang w:val="en-US"/>
+        </w:rPr>
+      </w:pPr>
+      <w:r>
+        <w:rPr>
+          <w:lang w:val="en-US"/>
+        </w:rPr>
+        <w:t xml:space="preserve">Semakin besarnya sebuah aplikasi dan banyaknya permintaan penambahan fitur dari </w:t>
       </w:r>
       <w:r>
         <w:rPr>
@@ -2934,6 +3244,156 @@
           <w:iCs/>
           <w:lang w:val="en-US"/>
         </w:rPr>
+        <w:t>stackholders</w:t>
+      </w:r>
+      <w:r>
+        <w:rPr>
+          <w:i/>
+          <w:iCs/>
+          <w:lang w:val="en-US"/>
+        </w:rPr>
+        <w:t>,</w:t>
+      </w:r>
+      <w:r>
+        <w:rPr>
+          <w:i/>
+          <w:iCs/>
+          <w:lang w:val="en-US"/>
+        </w:rPr>
+        <w:t xml:space="preserve"> </w:t>
+      </w:r>
+      <w:r>
+        <w:rPr>
+          <w:lang w:val="en-US"/>
+        </w:rPr>
+        <w:t xml:space="preserve">algoritma dan struktur data bukan lagi menjadi masalah </w:t>
+      </w:r>
+      <w:r>
+        <w:rPr>
+          <w:lang w:val="en-US"/>
+        </w:rPr>
+        <w:t xml:space="preserve">yang besar perihal </w:t>
+      </w:r>
+      <w:r>
+        <w:rPr>
+          <w:i/>
+          <w:iCs/>
+          <w:lang w:val="en-US"/>
+        </w:rPr>
+        <w:t>desig</w:t>
+      </w:r>
+      <w:r>
+        <w:rPr>
+          <w:i/>
+          <w:iCs/>
+          <w:lang w:val="en-US"/>
+        </w:rPr>
+        <w:t xml:space="preserve">n </w:t>
+      </w:r>
+      <w:r>
+        <w:rPr>
+          <w:lang w:val="en-US"/>
+        </w:rPr>
+        <w:t>aplikasi</w:t>
+      </w:r>
+      <w:r>
+        <w:rPr>
+          <w:lang w:val="en-US"/>
+        </w:rPr>
+        <w:t>.</w:t>
+      </w:r>
+      <w:r>
+        <w:rPr>
+          <w:lang w:val="en-US"/>
+        </w:rPr>
+        <w:t xml:space="preserve"> Hal ini dikarenakan jika sebuah aplikasi mempunyai algoritma yang baik namun </w:t>
+      </w:r>
+      <w:r>
+        <w:rPr>
+          <w:i/>
+          <w:iCs/>
+          <w:lang w:val="en-US"/>
+        </w:rPr>
+        <w:t xml:space="preserve">design </w:t>
+      </w:r>
+      <w:r>
+        <w:rPr>
+          <w:lang w:val="en-US"/>
+        </w:rPr>
+        <w:t>yang kurang baik</w:t>
+      </w:r>
+      <w:r>
+        <w:rPr>
+          <w:lang w:val="en-US"/>
+        </w:rPr>
+        <w:t xml:space="preserve"> </w:t>
+      </w:r>
+      <w:r>
+        <w:rPr>
+          <w:lang w:val="en-US"/>
+        </w:rPr>
+        <w:t>k</w:t>
+      </w:r>
+      <w:r>
+        <w:rPr>
+          <w:lang w:val="en-US"/>
+        </w:rPr>
+        <w:t xml:space="preserve">etika sebuah sistem dibangun dengan skala besar dan terus mengalami peningkatan maka akan menghasilkan sekumpulan masalah </w:t>
+      </w:r>
+      <w:r>
+        <w:rPr>
+          <w:i/>
+          <w:iCs/>
+          <w:lang w:val="en-US"/>
+        </w:rPr>
+        <w:t xml:space="preserve">design </w:t>
+      </w:r>
+      <w:r>
+        <w:rPr>
+          <w:lang w:val="en-US"/>
+        </w:rPr>
+        <w:t>yang baru.</w:t>
+      </w:r>
+      <w:r>
+        <w:rPr>
+          <w:lang w:val="en-US"/>
+        </w:rPr>
+        <w:t xml:space="preserve"> Masalah struktural seperti organisasi dan </w:t>
+      </w:r>
+      <w:r>
+        <w:rPr>
+          <w:i/>
+          <w:iCs/>
+          <w:lang w:val="en-US"/>
+        </w:rPr>
+        <w:t xml:space="preserve">global control </w:t>
+      </w:r>
+      <w:r>
+        <w:rPr>
+          <w:lang w:val="en-US"/>
+        </w:rPr>
+        <w:t xml:space="preserve">perangkat lunak yang busuk, data akses yang kurang baik, komposisi elemen </w:t>
+      </w:r>
+      <w:r>
+        <w:rPr>
+          <w:i/>
+          <w:iCs/>
+          <w:lang w:val="en-US"/>
+        </w:rPr>
+        <w:t xml:space="preserve">design, </w:t>
+      </w:r>
+      <w:r>
+        <w:rPr>
+          <w:lang w:val="en-US"/>
+        </w:rPr>
+        <w:t xml:space="preserve">dan pemilihan di antara alternatif </w:t>
+      </w:r>
+      <w:r>
+        <w:rPr>
+          <w:i/>
+          <w:iCs/>
+          <w:lang w:val="en-US"/>
+        </w:rPr>
         <w:t>design</w:t>
       </w:r>
       <w:r>
@@ -2979,28 +3439,16 @@
         <w:ind w:left="720" w:firstLine="720"/>
         <w:jc w:val="both"/>
         <w:rPr>
-          <w:lang w:val="en-US"/>
-        </w:rPr>
-      </w:pPr>
-      <w:r>
-        <w:rPr>
-          <w:lang w:val="en-US"/>
-        </w:rPr>
-        <w:t xml:space="preserve">Masalah-masalah tersebut dapat diselesaikan dengan menggunakan arsitektur perangkat lunak yang baik. Melakukan </w:t>
-      </w:r>
-      <w:r>
-        <w:rPr>
           <w:i/>
           <w:iCs/>
           <w:lang w:val="en-US"/>
         </w:rPr>
-        <w:t xml:space="preserve">design </w:t>
-      </w:r>
-      <w:r>
-        <w:rPr>
-          <w:lang w:val="en-US"/>
-        </w:rPr>
-        <w:t xml:space="preserve">pada arsitektur perangkat lunak merupakan fase yang penting dalam pengembangan sebuah aplikasi. Itu dikarenakan melakukan </w:t>
+      </w:pPr>
+      <w:r>
+        <w:rPr>
+          <w:lang w:val="en-US"/>
+        </w:rPr>
+        <w:t xml:space="preserve">Masalah-masalah tersebut dapat diselesaikan dengan menggunakan arsitektur perangkat lunak yang baik. Melakukan </w:t>
       </w:r>
       <w:r>
         <w:rPr>
@@ -3014,7 +3462,7 @@
         <w:rPr>
           <w:lang w:val="en-US"/>
         </w:rPr>
-        <w:t xml:space="preserve">arsitektur perangkat lunak merupakan proses menyeluruh yang melibatkan aktifitas. Contohnya, dekomposisi sistem, menentukan komponen struktural, dan pertukaran atribut </w:t>
+        <w:t xml:space="preserve">pada arsitektur perangkat lunak merupakan fase yang penting dalam pengembangan sebuah aplikasi. Itu dikarenakan melakukan </w:t>
       </w:r>
       <w:r>
         <w:rPr>
@@ -3022,19 +3470,13 @@
           <w:iCs/>
           <w:lang w:val="en-US"/>
         </w:rPr>
-        <w:t xml:space="preserve">class. </w:t>
-      </w:r>
-      <w:r>
-        <w:rPr>
-          <w:lang w:val="en-US"/>
-        </w:rPr>
-        <w:t>Arsitektur perangkat lunak yang baik adalah yang mampu memenuhi kebutuhan perangkat lunak dan penambahan fitur dengan mudah</w:t>
-      </w:r>
-      <w:r>
-        <w:rPr>
-          <w:lang w:val="en-US"/>
-        </w:rPr>
-        <w:t xml:space="preserve">. Saat melakukan </w:t>
+        <w:t xml:space="preserve">design </w:t>
+      </w:r>
+      <w:r>
+        <w:rPr>
+          <w:lang w:val="en-US"/>
+        </w:rPr>
+        <w:t xml:space="preserve">arsitektur perangkat lunak merupakan proses menyeluruh yang melibatkan aktifitas. Contohnya, dekomposisi sistem, menentukan komponen struktural, dan pertukaran atribut </w:t>
       </w:r>
       <w:r>
         <w:rPr>
@@ -3042,13 +3484,19 @@
           <w:iCs/>
           <w:lang w:val="en-US"/>
         </w:rPr>
-        <w:t xml:space="preserve">design </w:t>
-      </w:r>
-      <w:r>
-        <w:rPr>
-          <w:lang w:val="en-US"/>
-        </w:rPr>
-        <w:t xml:space="preserve">sebuah perangkat lunak terdapat beberapa hal-hal yang harus diperhatikan yang pertama adalah membangung arsitektur perangkat lunak yang berkualitas sekaligus mengevaluasinya juga arsitekur yang harus bisa memenuhi non-functional </w:t>
+        <w:t xml:space="preserve">class. </w:t>
+      </w:r>
+      <w:r>
+        <w:rPr>
+          <w:lang w:val="en-US"/>
+        </w:rPr>
+        <w:t>Arsitektur perangkat lunak yang baik adalah yang mampu memenuhi kebutuhan perangkat lunak dan penambahan fitur dengan mudah</w:t>
+      </w:r>
+      <w:r>
+        <w:rPr>
+          <w:lang w:val="en-US"/>
+        </w:rPr>
+        <w:t xml:space="preserve">. Saat melakukan </w:t>
       </w:r>
       <w:r>
         <w:rPr>
@@ -3056,7 +3504,13 @@
           <w:iCs/>
           <w:lang w:val="en-US"/>
         </w:rPr>
-        <w:t>requirenment</w:t>
+        <w:t xml:space="preserve">design </w:t>
+      </w:r>
+      <w:r>
+        <w:rPr>
+          <w:lang w:val="en-US"/>
+        </w:rPr>
+        <w:t xml:space="preserve">sebuah perangkat lunak terdapat beberapa hal-hal yang harus diperhatikan yang pertama adalah membangung arsitektur perangkat lunak yang berkualitas sekaligus mengevaluasinya juga arsitekur yang harus bisa memenuhi non-functional </w:t>
       </w:r>
       <w:r>
         <w:rPr>
@@ -3064,32 +3518,7 @@
           <w:iCs/>
           <w:lang w:val="en-US"/>
         </w:rPr>
-        <w:t xml:space="preserve">. </w:t>
-      </w:r>
-      <w:r>
-        <w:rPr>
-          <w:lang w:val="en-US"/>
-        </w:rPr>
-        <w:t>Terdapat beberapa metode yang tersedia</w:t>
-      </w:r>
-      <w:r>
-        <w:rPr>
-          <w:lang w:val="en-US"/>
-        </w:rPr>
-        <w:t xml:space="preserve"> untuk menyelesaikan permasalahan yang pertama, tapi mengembangkan metode untuk menyelesaikan permasalahan yang kedua itu lebih sulit</w:t>
-      </w:r>
-      <w:r>
-        <w:rPr>
-          <w:lang w:val="en-US"/>
-        </w:rPr>
-        <w:t xml:space="preserve">. Jika dalam tahap pengembangan sebuah aplikasi tanpa membertimbangkan kualitas arsitektur </w:t>
-      </w:r>
-      <w:r>
-        <w:rPr>
-          <w:lang w:val="en-US"/>
-        </w:rPr>
-        <w:lastRenderedPageBreak/>
-        <w:t xml:space="preserve">perangkat lunak pada tahap </w:t>
+        <w:t>requirenment</w:t>
       </w:r>
       <w:r>
         <w:rPr>
@@ -3097,13 +3526,25 @@
           <w:iCs/>
           <w:lang w:val="en-US"/>
         </w:rPr>
-        <w:t xml:space="preserve">design </w:t>
-      </w:r>
-      <w:r>
-        <w:rPr>
-          <w:lang w:val="en-US"/>
-        </w:rPr>
-        <w:t>akan menyebabkan dampak negatif pada tahap perawatan selanjutnya</w:t>
+        <w:t xml:space="preserve">. </w:t>
+      </w:r>
+      <w:r>
+        <w:rPr>
+          <w:lang w:val="en-US"/>
+        </w:rPr>
+        <w:t>Terdapat beberapa metode yang tersedia</w:t>
+      </w:r>
+      <w:r>
+        <w:rPr>
+          <w:lang w:val="en-US"/>
+        </w:rPr>
+        <w:t xml:space="preserve"> untuk menyelesaikan permasalahan yang pertama, tapi mengembangkan metode untuk menyelesaikan permasalahan yang kedua itu lebih sulit</w:t>
+      </w:r>
+      <w:r>
+        <w:rPr>
+          <w:lang w:val="en-US"/>
+        </w:rPr>
+        <w:t xml:space="preserve">. Jika dalam tahap pengembangan sebuah aplikasi tanpa membertimbangkan kualitas arsitektur perangkat lunak pada tahap </w:t>
       </w:r>
       <w:r>
         <w:rPr>
@@ -3111,50 +3552,13 @@
           <w:iCs/>
           <w:lang w:val="en-US"/>
         </w:rPr>
-        <w:t xml:space="preserve"> </w:t>
-      </w:r>
-      <w:r>
-        <w:rPr>
-          <w:lang w:val="en-US"/>
-        </w:rPr>
-        <w:fldChar w:fldCharType="begin" w:fldLock="1"/>
-      </w:r>
-      <w:r>
-        <w:rPr>
-          <w:lang w:val="en-US"/>
-        </w:rPr>
-        <w:instrText>ADDIN CSL_CITATION { "citationItems" : [ { "id" : "ITEM-1", "itemData" : { "author" : [ { "dropping-particle" : "", "family" : "Tan", "given" : "Lei", "non-dropping-particle" : "", "parse-names" : false, "suffix" : "" }, { "dropping-particle" : "", "family" : "Lin", "given" : "Yuqing", "non-dropping-particle" : "", "parse-names" : false, "suffix" : "" }, { "dropping-particle" : "", "family" : "Ye", "given" : "Huilin", "non-dropping-particle" : "", "parse-names" : false, "suffix" : "" } ], "id" : "ITEM-1", "issued" : { "date-parts" : [ [ "2012" ] ] }, "publisher" : "Scientific Research Publishing", "title" : "Quality-oriented software product line architecture design", "type" : "article-journal" }, "uris" : [ "http://www.mendeley.com/documents/?uuid=d77f28b0-e7a9-482f-805b-0edea66d4216" ] } ], "mendeley" : { "formattedCitation" : "(Tan, Lin, &amp; Ye, 2012)", "plainTextFormattedCitation" : "(Tan, Lin, &amp; Ye, 2012)" }, "properties" : { "noteIndex" : 0 }, "schema" : "https://github.com/citation-style-language/schema/raw/master/csl-citation.json" }</w:instrText>
-      </w:r>
-      <w:r>
-        <w:rPr>
-          <w:lang w:val="en-US"/>
-        </w:rPr>
-        <w:fldChar w:fldCharType="separate"/>
-      </w:r>
-      <w:r>
-        <w:rPr>
-          <w:noProof/>
-          <w:lang w:val="en-US"/>
-        </w:rPr>
-        <w:t>(Tan, Lin, &amp; Ye, 2012)</w:t>
-      </w:r>
-      <w:r>
-        <w:rPr>
-          <w:lang w:val="en-US"/>
-        </w:rPr>
-        <w:fldChar w:fldCharType="end"/>
-      </w:r>
-      <w:r>
-        <w:rPr>
-          <w:lang w:val="en-US"/>
-        </w:rPr>
-        <w:t>.</w:t>
-      </w:r>
-      <w:r>
-        <w:rPr>
-          <w:lang w:val="en-US"/>
-        </w:rPr>
-        <w:t xml:space="preserve"> Terdapat beberapa metode dalam melakukan </w:t>
+        <w:t xml:space="preserve">design </w:t>
+      </w:r>
+      <w:r>
+        <w:rPr>
+          <w:lang w:val="en-US"/>
+        </w:rPr>
+        <w:t>akan menyebabkan dampak negatif pada tahap perawatan selanjutnya</w:t>
       </w:r>
       <w:r>
         <w:rPr>
@@ -3162,13 +3566,50 @@
           <w:iCs/>
           <w:lang w:val="en-US"/>
         </w:rPr>
-        <w:t xml:space="preserve">design </w:t>
-      </w:r>
-      <w:r>
-        <w:rPr>
-          <w:lang w:val="en-US"/>
-        </w:rPr>
-        <w:t xml:space="preserve">arsitektur perangkat lunak </w:t>
+        <w:t xml:space="preserve"> </w:t>
+      </w:r>
+      <w:r>
+        <w:rPr>
+          <w:lang w:val="en-US"/>
+        </w:rPr>
+        <w:fldChar w:fldCharType="begin" w:fldLock="1"/>
+      </w:r>
+      <w:r>
+        <w:rPr>
+          <w:lang w:val="en-US"/>
+        </w:rPr>
+        <w:instrText>ADDIN CSL_CITATION { "citationItems" : [ { "id" : "ITEM-1", "itemData" : { "author" : [ { "dropping-particle" : "", "family" : "Tan", "given" : "Lei", "non-dropping-particle" : "", "parse-names" : false, "suffix" : "" }, { "dropping-particle" : "", "family" : "Lin", "given" : "Yuqing", "non-dropping-particle" : "", "parse-names" : false, "suffix" : "" }, { "dropping-particle" : "", "family" : "Ye", "given" : "Huilin", "non-dropping-particle" : "", "parse-names" : false, "suffix" : "" } ], "id" : "ITEM-1", "issued" : { "date-parts" : [ [ "2012" ] ] }, "publisher" : "Scientific Research Publishing", "title" : "Quality-oriented software product line architecture design", "type" : "article-journal" }, "uris" : [ "http://www.mendeley.com/documents/?uuid=d77f28b0-e7a9-482f-805b-0edea66d4216" ] } ], "mendeley" : { "formattedCitation" : "(Tan, Lin, &amp; Ye, 2012)", "plainTextFormattedCitation" : "(Tan, Lin, &amp; Ye, 2012)", "previouslyFormattedCitation" : "(Tan, Lin, &amp; Ye, 2012)" }, "properties" : { "noteIndex" : 0 }, "schema" : "https://github.com/citation-style-language/schema/raw/master/csl-citation.json" }</w:instrText>
+      </w:r>
+      <w:r>
+        <w:rPr>
+          <w:lang w:val="en-US"/>
+        </w:rPr>
+        <w:fldChar w:fldCharType="separate"/>
+      </w:r>
+      <w:r>
+        <w:rPr>
+          <w:noProof/>
+          <w:lang w:val="en-US"/>
+        </w:rPr>
+        <w:t>(Tan, Lin, &amp; Ye, 2012)</w:t>
+      </w:r>
+      <w:r>
+        <w:rPr>
+          <w:lang w:val="en-US"/>
+        </w:rPr>
+        <w:fldChar w:fldCharType="end"/>
+      </w:r>
+      <w:r>
+        <w:rPr>
+          <w:lang w:val="en-US"/>
+        </w:rPr>
+        <w:t>.</w:t>
+      </w:r>
+      <w:r>
+        <w:rPr>
+          <w:lang w:val="en-US"/>
+        </w:rPr>
+        <w:t xml:space="preserve"> Terdapat beberapa metode dalam melakukan </w:t>
       </w:r>
       <w:r>
         <w:rPr>
@@ -3176,13 +3617,13 @@
           <w:iCs/>
           <w:lang w:val="en-US"/>
         </w:rPr>
-        <w:t xml:space="preserve"> </w:t>
-      </w:r>
-      <w:r>
-        <w:rPr>
-          <w:lang w:val="en-US"/>
-        </w:rPr>
-        <w:t xml:space="preserve">salah satunya yaitu SOLID </w:t>
+        <w:t xml:space="preserve">design </w:t>
+      </w:r>
+      <w:r>
+        <w:rPr>
+          <w:lang w:val="en-US"/>
+        </w:rPr>
+        <w:t xml:space="preserve">arsitektur perangkat lunak </w:t>
       </w:r>
       <w:r>
         <w:rPr>
@@ -3190,7 +3631,44 @@
           <w:iCs/>
           <w:lang w:val="en-US"/>
         </w:rPr>
+        <w:t xml:space="preserve"> </w:t>
+      </w:r>
+      <w:r>
+        <w:rPr>
+          <w:lang w:val="en-US"/>
+        </w:rPr>
+        <w:t xml:space="preserve">salah satunya yaitu SOLID </w:t>
+      </w:r>
+      <w:r>
+        <w:rPr>
+          <w:i/>
+          <w:iCs/>
+          <w:lang w:val="en-US"/>
+        </w:rPr>
         <w:t>design principle.</w:t>
+      </w:r>
+    </w:p>
+    <w:p>
+      <w:pPr>
+        <w:ind w:left="720" w:firstLine="720"/>
+        <w:jc w:val="both"/>
+        <w:rPr>
+          <w:lang w:val="en-US"/>
+        </w:rPr>
+      </w:pPr>
+      <w:r>
+        <w:rPr>
+          <w:i/>
+          <w:iCs/>
+          <w:lang w:val="en-US"/>
+        </w:rPr>
+        <w:t xml:space="preserve">SOLID design principle </w:t>
+      </w:r>
+      <w:r>
+        <w:rPr>
+          <w:lang w:val="en-US"/>
+        </w:rPr>
+        <w:t>pertama kali di</w:t>
       </w:r>
     </w:p>
     <w:p>
@@ -3351,7 +3829,16 @@
           <w:sz w:val="24"/>
           <w:szCs w:val="24"/>
         </w:rPr>
-        <w:t>stem identifikasi keamanan yang paling natural karena menggunakan wajah sebagai sesuatu yang membedakan seseorang dengan orang lainnya karena setiap orang di muka bumi memiliki perbedaan wajah yang bisa dianalisis bahkan wajah antara kembar identik sekalipun masih bisa dibedakan</w:t>
+        <w:t xml:space="preserve">stem identifikasi keamanan yang paling natural karena menggunakan wajah sebagai </w:t>
+      </w:r>
+      <w:r>
+        <w:rPr>
+          <w:rFonts w:ascii="Times New Roman" w:hAnsi="Times New Roman" w:cs="Times New Roman"/>
+          <w:sz w:val="24"/>
+          <w:szCs w:val="24"/>
+        </w:rPr>
+        <w:lastRenderedPageBreak/>
+        <w:t>sesuatu yang membedakan seseorang dengan orang lainnya karena setiap orang di muka bumi memiliki perbedaan wajah yang bisa dianalisis bahkan wajah antara kembar identik sekalipun masih bisa dibedakan</w:t>
       </w:r>
       <w:r>
         <w:rPr>
@@ -3738,17 +4225,7 @@
           <w:szCs w:val="24"/>
           <w:shd w:val="clear" w:color="auto" w:fill="FFFFFF"/>
         </w:rPr>
-        <w:t xml:space="preserve"> sudah semakin </w:t>
-      </w:r>
-      <w:r>
-        <w:rPr>
-          <w:rFonts w:ascii="Times New Roman" w:hAnsi="Times New Roman" w:cs="Times New Roman"/>
-          <w:sz w:val="24"/>
-          <w:szCs w:val="24"/>
-          <w:shd w:val="clear" w:color="auto" w:fill="FFFFFF"/>
-        </w:rPr>
-        <w:lastRenderedPageBreak/>
-        <w:t xml:space="preserve">berkembang dan memberikan </w:t>
+        <w:t xml:space="preserve"> sudah semakin berkembang dan memberikan </w:t>
       </w:r>
       <w:r>
         <w:rPr>
@@ -3879,7 +4356,16 @@
           <w:sz w:val="24"/>
           <w:szCs w:val="24"/>
         </w:rPr>
-        <w:t xml:space="preserve">Pegawai Pemerintah Non Pegawai Negeri (PPNPN) adalah para pekerja di instansi pemerintahan, tidak terikat dengan pihak ketiga namun tidak terdaftar juga sebagai pegawai negeri. </w:t>
+        <w:t xml:space="preserve">Pegawai Pemerintah Non Pegawai Negeri (PPNPN) adalah para pekerja di instansi pemerintahan, tidak terikat dengan pihak ketiga namun tidak terdaftar juga sebagai </w:t>
+      </w:r>
+      <w:r>
+        <w:rPr>
+          <w:rFonts w:ascii="Times New Roman" w:hAnsi="Times New Roman" w:cs="Times New Roman"/>
+          <w:sz w:val="24"/>
+          <w:szCs w:val="24"/>
+        </w:rPr>
+        <w:lastRenderedPageBreak/>
+        <w:t xml:space="preserve">pegawai negeri. </w:t>
       </w:r>
       <w:r>
         <w:rPr>
@@ -4288,7 +4774,6 @@
           <w:rFonts w:cs="Times New Roman"/>
           <w:szCs w:val="24"/>
         </w:rPr>
-        <w:lastRenderedPageBreak/>
         <w:t>Tujuan Penelitian</w:t>
       </w:r>
       <w:bookmarkEnd w:id="7"/>
@@ -4564,7 +5049,16 @@
           <w:sz w:val="24"/>
           <w:szCs w:val="24"/>
         </w:rPr>
-        <w:t xml:space="preserve"> adalah untuk memberikan kemudahan dalam melakukan absensi untuk PPNPN pada bagian umum Direktorat Jenderal Pendidikan Islam Kementrian Agama serta untuk menambah wawasan penulis mengenai algoritma </w:t>
+        <w:t xml:space="preserve"> adalah untuk </w:t>
+      </w:r>
+      <w:r>
+        <w:rPr>
+          <w:rFonts w:ascii="Times New Roman" w:hAnsi="Times New Roman" w:cs="Times New Roman"/>
+          <w:sz w:val="24"/>
+          <w:szCs w:val="24"/>
+        </w:rPr>
+        <w:lastRenderedPageBreak/>
+        <w:t xml:space="preserve">memberikan kemudahan dalam melakukan absensi untuk PPNPN pada bagian umum Direktorat Jenderal Pendidikan Islam Kementrian Agama serta untuk menambah wawasan penulis mengenai algoritma </w:t>
       </w:r>
       <w:r>
         <w:rPr>
@@ -4960,16 +5454,7 @@
           <w:sz w:val="24"/>
           <w:szCs w:val="24"/>
         </w:rPr>
-        <w:t xml:space="preserve"> yang ada pada penelitian kali ini adalah pada penggunaannya yang </w:t>
-      </w:r>
-      <w:r>
-        <w:rPr>
-          <w:rFonts w:ascii="Times New Roman" w:hAnsi="Times New Roman" w:cs="Times New Roman"/>
-          <w:sz w:val="24"/>
-          <w:szCs w:val="24"/>
-        </w:rPr>
-        <w:lastRenderedPageBreak/>
-        <w:t xml:space="preserve">digunakan untuk absensi dan juga penggunaan absensi menggunakan </w:t>
+        <w:t xml:space="preserve"> yang ada pada penelitian kali ini adalah pada penggunaannya yang digunakan untuk absensi dan juga penggunaan absensi menggunakan </w:t>
       </w:r>
       <w:r>
         <w:rPr>
@@ -5105,7 +5590,16 @@
           <w:sz w:val="24"/>
           <w:szCs w:val="24"/>
         </w:rPr>
-        <w:t xml:space="preserve">Selain itu pengaplikasian lain juga terdapat pada penelitian di King Abdulaziz University dan Benha University yang menggunakan algoritma </w:t>
+        <w:t xml:space="preserve">Selain itu pengaplikasian lain juga terdapat pada penelitian di King Abdulaziz University dan Benha University yang </w:t>
+      </w:r>
+      <w:r>
+        <w:rPr>
+          <w:rFonts w:ascii="Times New Roman" w:hAnsi="Times New Roman" w:cs="Times New Roman"/>
+          <w:sz w:val="24"/>
+          <w:szCs w:val="24"/>
+        </w:rPr>
+        <w:lastRenderedPageBreak/>
+        <w:t xml:space="preserve">menggunakan algoritma </w:t>
       </w:r>
       <w:r>
         <w:rPr>
@@ -5390,7 +5884,6 @@
         <w:rPr>
           <w:noProof/>
         </w:rPr>
-        <w:lastRenderedPageBreak/>
         <w:pict w14:anchorId="18C71B14">
           <v:group id="Group 18" o:spid="_x0000_s1026" style="position:absolute;left:0;text-align:left;margin-left:49.35pt;margin-top:15.85pt;width:378.45pt;height:101.55pt;z-index:251659264;mso-position-horizontal-relative:margin" coordsize="48063,12897" o:gfxdata="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">
             <v:group id="Group 15" o:spid="_x0000_s1027" style="position:absolute;width:48063;height:9998" coordsize="48063,9998" o:gfxdata="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">
@@ -5399,7 +5892,7 @@
                 <v:path gradientshapeok="t" o:connecttype="rect"/>
               </v:shapetype>
               <v:shape id="Text Box 11" o:spid="_x0000_s1028" type="#_x0000_t202" style="position:absolute;width:20196;height:9780;visibility:visible;mso-wrap-style:square;v-text-anchor:top" o:gfxdata="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" fillcolor="white [3201]" strokeweight=".5pt">
-                <v:textbox>
+                <v:textbox style="mso-next-textbox:#Text Box 11">
                   <w:txbxContent>
                     <w:p>
                       <w:pPr>
@@ -5437,7 +5930,7 @@
                 </v:textbox>
               </v:shape>
               <v:shape id="Text Box 12" o:spid="_x0000_s1029" type="#_x0000_t202" style="position:absolute;left:27870;top:219;width:20193;height:9779;visibility:visible;mso-wrap-style:square;v-text-anchor:top" o:gfxdata="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" fillcolor="white [3201]" strokeweight=".5pt">
-                <v:textbox>
+                <v:textbox style="mso-next-textbox:#Text Box 12">
                   <w:txbxContent>
                     <w:p>
                       <w:pPr>
@@ -5526,7 +6019,7 @@
               </v:shape>
             </v:group>
             <v:shape id="Text Box 16" o:spid="_x0000_s1031" type="#_x0000_t202" style="position:absolute;top:9894;width:19038;height:2798;visibility:visible;mso-wrap-style:square;v-text-anchor:top" o:gfxdata="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" filled="f" stroked="f" strokeweight=".5pt">
-              <v:textbox>
+              <v:textbox style="mso-next-textbox:#Text Box 16">
                 <w:txbxContent>
                   <w:p>
                     <w:pPr>
@@ -5545,7 +6038,7 @@
               </v:textbox>
             </v:shape>
             <v:shape id="Text Box 17" o:spid="_x0000_s1032" type="#_x0000_t202" style="position:absolute;left:27977;top:10099;width:19039;height:2798;visibility:visible;mso-wrap-style:square;v-text-anchor:top" o:gfxdata="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" filled="f" stroked="f" strokeweight=".5pt">
-              <v:textbox>
+              <v:textbox style="mso-next-textbox:#Text Box 17">
                 <w:txbxContent>
                   <w:p>
                     <w:pPr>
@@ -5775,7 +6268,7 @@
                     <pic:cNvPicPr/>
                   </pic:nvPicPr>
                   <pic:blipFill>
-                    <a:blip r:embed="rId7" cstate="print">
+                    <a:blip r:embed="rId8" cstate="print">
                       <a:extLst>
                         <a:ext uri="{28A0092B-C50C-407E-A947-70E740481C1C}">
                           <a14:useLocalDpi xmlns:a14="http://schemas.microsoft.com/office/drawing/2010/main" val="0"/>
@@ -11571,27 +12064,7 @@
           <w:sz w:val="24"/>
           <w:szCs w:val="24"/>
         </w:rPr>
-        <w:t xml:space="preserve">Clements, P., Garlan, D., Little, R., Nord, R., &amp; Stafford, J. (2003). Documenting software architectures: views and beyond. </w:t>
-      </w:r>
-      <w:r>
-        <w:rPr>
-          <w:rFonts w:ascii="Times New Roman" w:hAnsi="Times New Roman" w:cs="Times New Roman"/>
-          <w:i/>
-          <w:iCs/>
-          <w:noProof/>
-          <w:sz w:val="24"/>
-          <w:szCs w:val="24"/>
-        </w:rPr>
-        <w:t>25th International Conference on Software Engineering, 2003. Proceedings.</w:t>
-      </w:r>
-      <w:r>
-        <w:rPr>
-          <w:rFonts w:ascii="Times New Roman" w:hAnsi="Times New Roman" w:cs="Times New Roman"/>
-          <w:noProof/>
-          <w:sz w:val="24"/>
-          <w:szCs w:val="24"/>
-        </w:rPr>
-        <w:t>, 740–741. IEEE.</w:t>
+        <w:t>42matters. (2022). Updated apps in the last 135 days. Retrieved from https://42matters.com/app-market-explorer/android/5b891991c8453b038008897b</w:t>
       </w:r>
     </w:p>
     <w:p>
@@ -11616,7 +12089,7 @@
           <w:sz w:val="24"/>
           <w:szCs w:val="24"/>
         </w:rPr>
-        <w:t xml:space="preserve">Garlan, D., &amp; Shaw, M. (2011). An Introduction to Software Architecture. </w:t>
+        <w:t xml:space="preserve">Clements, P., Garlan, D., Little, R., Nord, R., &amp; Stafford, J. (2003). Documenting software architectures: views and beyond. </w:t>
       </w:r>
       <w:r>
         <w:rPr>
@@ -11627,6 +12100,51 @@
           <w:sz w:val="24"/>
           <w:szCs w:val="24"/>
         </w:rPr>
+        <w:t>25th International Conference on Software Engineering, 2003. Proceedings.</w:t>
+      </w:r>
+      <w:r>
+        <w:rPr>
+          <w:rFonts w:ascii="Times New Roman" w:hAnsi="Times New Roman" w:cs="Times New Roman"/>
+          <w:noProof/>
+          <w:sz w:val="24"/>
+          <w:szCs w:val="24"/>
+        </w:rPr>
+        <w:t>, 740–741. IEEE.</w:t>
+      </w:r>
+    </w:p>
+    <w:p>
+      <w:pPr>
+        <w:widowControl w:val="0"/>
+        <w:autoSpaceDE w:val="0"/>
+        <w:autoSpaceDN w:val="0"/>
+        <w:adjustRightInd w:val="0"/>
+        <w:spacing w:line="360" w:lineRule="auto"/>
+        <w:ind w:left="480" w:hanging="480"/>
+        <w:rPr>
+          <w:rFonts w:ascii="Times New Roman" w:hAnsi="Times New Roman" w:cs="Times New Roman"/>
+          <w:noProof/>
+          <w:sz w:val="24"/>
+          <w:szCs w:val="24"/>
+        </w:rPr>
+      </w:pPr>
+      <w:r>
+        <w:rPr>
+          <w:rFonts w:ascii="Times New Roman" w:hAnsi="Times New Roman" w:cs="Times New Roman"/>
+          <w:noProof/>
+          <w:sz w:val="24"/>
+          <w:szCs w:val="24"/>
+        </w:rPr>
+        <w:t xml:space="preserve">Garlan, D., &amp; Shaw, M. (2011). An Introduction to Software Architecture. </w:t>
+      </w:r>
+      <w:r>
+        <w:rPr>
+          <w:rFonts w:ascii="Times New Roman" w:hAnsi="Times New Roman" w:cs="Times New Roman"/>
+          <w:i/>
+          <w:iCs/>
+          <w:noProof/>
+          <w:sz w:val="24"/>
+          <w:szCs w:val="24"/>
+        </w:rPr>
         <w:t>School of Computer Science, Carnegie Mellon University, June</w:t>
       </w:r>
       <w:r>
@@ -11637,6 +12155,71 @@
           <w:szCs w:val="24"/>
         </w:rPr>
         <w:t>.</w:t>
+      </w:r>
+    </w:p>
+    <w:p>
+      <w:pPr>
+        <w:widowControl w:val="0"/>
+        <w:autoSpaceDE w:val="0"/>
+        <w:autoSpaceDN w:val="0"/>
+        <w:adjustRightInd w:val="0"/>
+        <w:spacing w:line="360" w:lineRule="auto"/>
+        <w:ind w:left="480" w:hanging="480"/>
+        <w:rPr>
+          <w:rFonts w:ascii="Times New Roman" w:hAnsi="Times New Roman" w:cs="Times New Roman"/>
+          <w:noProof/>
+          <w:sz w:val="24"/>
+          <w:szCs w:val="24"/>
+        </w:rPr>
+      </w:pPr>
+      <w:r>
+        <w:rPr>
+          <w:rFonts w:ascii="Times New Roman" w:hAnsi="Times New Roman" w:cs="Times New Roman"/>
+          <w:noProof/>
+          <w:sz w:val="24"/>
+          <w:szCs w:val="24"/>
+        </w:rPr>
+        <w:t xml:space="preserve">Hassan, S., Bezemer, C.-P., &amp; Hassan, A. E. (2018). Studying bad updates of top free-to-download apps in the google play store. </w:t>
+      </w:r>
+      <w:r>
+        <w:rPr>
+          <w:rFonts w:ascii="Times New Roman" w:hAnsi="Times New Roman" w:cs="Times New Roman"/>
+          <w:i/>
+          <w:iCs/>
+          <w:noProof/>
+          <w:sz w:val="24"/>
+          <w:szCs w:val="24"/>
+        </w:rPr>
+        <w:t>IEEE Transactions on Software Engineering</w:t>
+      </w:r>
+      <w:r>
+        <w:rPr>
+          <w:rFonts w:ascii="Times New Roman" w:hAnsi="Times New Roman" w:cs="Times New Roman"/>
+          <w:noProof/>
+          <w:sz w:val="24"/>
+          <w:szCs w:val="24"/>
+        </w:rPr>
+        <w:t xml:space="preserve">, </w:t>
+      </w:r>
+      <w:r>
+        <w:rPr>
+          <w:rFonts w:ascii="Times New Roman" w:hAnsi="Times New Roman" w:cs="Times New Roman"/>
+          <w:i/>
+          <w:iCs/>
+          <w:noProof/>
+          <w:sz w:val="24"/>
+          <w:szCs w:val="24"/>
+        </w:rPr>
+        <w:t>46</w:t>
+      </w:r>
+      <w:r>
+        <w:rPr>
+          <w:rFonts w:ascii="Times New Roman" w:hAnsi="Times New Roman" w:cs="Times New Roman"/>
+          <w:noProof/>
+          <w:sz w:val="24"/>
+          <w:szCs w:val="24"/>
+        </w:rPr>
+        <w:t>(7), 773–793.</w:t>
       </w:r>
     </w:p>
     <w:p>
@@ -14702,7 +15285,6 @@
   <w:style w:type="character" w:default="1" w:styleId="DefaultParagraphFont">
     <w:name w:val="Default Paragraph Font"/>
     <w:uiPriority w:val="1"/>
-    <w:semiHidden/>
     <w:unhideWhenUsed/>
   </w:style>
   <w:style w:type="table" w:default="1" w:styleId="TableNormal">

</xml_diff>